<commit_message>
An interface can extends another interface, but cannot implement another interface like classes. Both enum and record can implement interfaces but they cannot extend classes abstract or not
</commit_message>
<xml_diff>
--- a/AbstractionAndInterface/AbstractionAndInterface.docx
+++ b/AbstractionAndInterface/AbstractionAndInterface.docx
@@ -4,6 +4,7 @@
   <w:body>
     <w:p>
       <w:pPr>
+        <w:spacing w:line="480" w:lineRule="auto"/>
         <w:rPr>
           <w:sz w:val="52"/>
           <w:szCs w:val="52"/>
@@ -21,6 +22,7 @@
     </w:p>
     <w:p>
       <w:pPr>
+        <w:spacing w:line="480" w:lineRule="auto"/>
         <w:rPr>
           <w:sz w:val="52"/>
           <w:szCs w:val="52"/>
@@ -30,6 +32,7 @@
     </w:p>
     <w:p>
       <w:pPr>
+        <w:spacing w:line="480" w:lineRule="auto"/>
         <w:rPr>
           <w:sz w:val="52"/>
           <w:szCs w:val="52"/>
@@ -190,6 +193,7 @@
           <w:sz w:val="32"/>
           <w:szCs w:val="32"/>
         </w:rPr>
+        <w:lastRenderedPageBreak/>
         <w:t xml:space="preserve">Java allows us to create a class hierarchy, where the top of the hierarchy, the base class, is usually an abstract concept, whether it’s an abstract class or not. </w:t>
       </w:r>
     </w:p>
@@ -211,7 +215,6 @@
           <w:sz w:val="32"/>
           <w:szCs w:val="32"/>
         </w:rPr>
-        <w:lastRenderedPageBreak/>
         <w:t>Java also lets us create abstract classes</w:t>
       </w:r>
     </w:p>
@@ -327,6 +330,13 @@
           <w:sz w:val="32"/>
           <w:szCs w:val="32"/>
         </w:rPr>
+        <w:t xml:space="preserve">Public </w:t>
+      </w:r>
+      <w:r>
+        <w:rPr>
+          <w:sz w:val="32"/>
+          <w:szCs w:val="32"/>
+        </w:rPr>
         <w:t xml:space="preserve">abstract class </w:t>
       </w:r>
       <w:proofErr w:type="gramStart"/>
@@ -345,6 +355,13 @@
         </w:rPr>
         <w:t>}</w:t>
       </w:r>
+      <w:r>
+        <w:rPr>
+          <w:sz w:val="32"/>
+          <w:szCs w:val="32"/>
+        </w:rPr>
+        <w:t xml:space="preserve"> //valid</w:t>
+      </w:r>
     </w:p>
     <w:p>
       <w:pPr>
@@ -375,6 +392,7 @@
           <w:sz w:val="32"/>
           <w:szCs w:val="32"/>
         </w:rPr>
+        <w:lastRenderedPageBreak/>
         <w:t xml:space="preserve">Animal a = new </w:t>
       </w:r>
       <w:proofErr w:type="gramStart"/>
@@ -693,6 +711,7 @@
           <w:sz w:val="32"/>
           <w:szCs w:val="32"/>
         </w:rPr>
+        <w:lastRenderedPageBreak/>
         <w:t xml:space="preserve">Abstract class </w:t>
       </w:r>
       <w:proofErr w:type="spellStart"/>
@@ -766,7 +785,6 @@
           <w:sz w:val="32"/>
           <w:szCs w:val="32"/>
         </w:rPr>
-        <w:lastRenderedPageBreak/>
         <w:t xml:space="preserve">An abstract class </w:t>
       </w:r>
       <w:r>
@@ -927,6 +945,7 @@
           <w:sz w:val="32"/>
           <w:szCs w:val="32"/>
         </w:rPr>
+        <w:lastRenderedPageBreak/>
         <w:t>An abstract method has a method signature, and a return type, but does not have a method body.</w:t>
       </w:r>
       <w:r>
@@ -959,15 +978,7 @@
           <w:sz w:val="32"/>
           <w:szCs w:val="32"/>
         </w:rPr>
-        <w:t xml:space="preserve">Its purpose is to describe behavior, which any object of that type will always have. Conceptually, we can understand behaviors like move or eat on an Animal, so we might include those as </w:t>
-      </w:r>
-      <w:r>
-        <w:rPr>
-          <w:sz w:val="32"/>
-          <w:szCs w:val="32"/>
-        </w:rPr>
-        <w:lastRenderedPageBreak/>
-        <w:t xml:space="preserve">abstract methods, on an abstract type. Think about an Abstract method as a contract. This contract promises that all subtypes will provide the promised functionality, </w:t>
+        <w:t xml:space="preserve">Its purpose is to describe behavior, which any object of that type will always have. Conceptually, we can understand behaviors like move or eat on an Animal, so we might include those as abstract methods, on an abstract type. Think about an Abstract method as a contract. This contract promises that all subtypes will provide the promised functionality, </w:t>
       </w:r>
       <w:r>
         <w:rPr>
@@ -1164,7 +1175,6 @@
           <w:sz w:val="32"/>
           <w:szCs w:val="32"/>
         </w:rPr>
-        <w:lastRenderedPageBreak/>
         <w:t>A concrete method has a method body, usually with at least one statement. It has operational code, that gets executed, under the right conditions. A concrete metho</w:t>
       </w:r>
       <w:r>
@@ -1255,6 +1265,7 @@
           <w:sz w:val="32"/>
           <w:szCs w:val="32"/>
         </w:rPr>
+        <w:lastRenderedPageBreak/>
         <w:t>Access modifiers are p</w:t>
       </w:r>
       <w:r>
@@ -1292,29 +1303,173 @@
       <w:pPr>
         <w:spacing w:line="480" w:lineRule="auto"/>
         <w:rPr>
-          <w:rFonts w:ascii="Verdana" w:hAnsi="Verdana"/>
-          <w:color w:val="000000"/>
-          <w:sz w:val="23"/>
-          <w:szCs w:val="23"/>
+          <w:rFonts w:cstheme="minorHAnsi"/>
+          <w:color w:val="000000"/>
+          <w:sz w:val="32"/>
+          <w:szCs w:val="32"/>
           <w:shd w:val="clear" w:color="auto" w:fill="E7E9EB"/>
         </w:rPr>
       </w:pPr>
       <w:r>
         <w:rPr>
-          <w:sz w:val="32"/>
-          <w:szCs w:val="32"/>
-        </w:rPr>
-        <w:t xml:space="preserve">Public: </w:t>
-      </w:r>
-      <w:r>
-        <w:rPr>
-          <w:rFonts w:ascii="Verdana" w:hAnsi="Verdana"/>
-          <w:color w:val="000000"/>
-          <w:sz w:val="23"/>
-          <w:szCs w:val="23"/>
+          <w:rFonts w:cstheme="minorHAnsi"/>
+          <w:b/>
+          <w:bCs/>
+          <w:sz w:val="32"/>
+          <w:szCs w:val="32"/>
+        </w:rPr>
+        <w:t>Public:</w:t>
+      </w:r>
+      <w:r>
+        <w:rPr>
+          <w:rFonts w:cstheme="minorHAnsi"/>
+          <w:sz w:val="32"/>
+          <w:szCs w:val="32"/>
+        </w:rPr>
+        <w:t xml:space="preserve"> </w:t>
+      </w:r>
+      <w:r>
+        <w:rPr>
+          <w:rFonts w:cstheme="minorHAnsi"/>
+          <w:color w:val="000000"/>
+          <w:sz w:val="32"/>
+          <w:szCs w:val="32"/>
           <w:shd w:val="clear" w:color="auto" w:fill="E7E9EB"/>
         </w:rPr>
         <w:t>The class is accessible by any other class</w:t>
+      </w:r>
+    </w:p>
+    <w:p>
+      <w:pPr>
+        <w:spacing w:line="480" w:lineRule="auto"/>
+        <w:rPr>
+          <w:rFonts w:cstheme="minorHAnsi"/>
+          <w:color w:val="000000"/>
+          <w:sz w:val="32"/>
+          <w:szCs w:val="32"/>
+          <w:shd w:val="clear" w:color="auto" w:fill="FFFFFF"/>
+        </w:rPr>
+      </w:pPr>
+      <w:r>
+        <w:rPr>
+          <w:rFonts w:cstheme="minorHAnsi"/>
+          <w:b/>
+          <w:bCs/>
+          <w:color w:val="000000"/>
+          <w:sz w:val="32"/>
+          <w:szCs w:val="32"/>
+          <w:shd w:val="clear" w:color="auto" w:fill="E7E9EB"/>
+        </w:rPr>
+        <w:t>Default:</w:t>
+      </w:r>
+      <w:r>
+        <w:rPr>
+          <w:rFonts w:cstheme="minorHAnsi"/>
+          <w:color w:val="000000"/>
+          <w:sz w:val="32"/>
+          <w:szCs w:val="32"/>
+          <w:shd w:val="clear" w:color="auto" w:fill="E7E9EB"/>
+        </w:rPr>
+        <w:t xml:space="preserve"> </w:t>
+      </w:r>
+      <w:r>
+        <w:rPr>
+          <w:rFonts w:cstheme="minorHAnsi"/>
+          <w:color w:val="000000"/>
+          <w:sz w:val="32"/>
+          <w:szCs w:val="32"/>
+          <w:shd w:val="clear" w:color="auto" w:fill="FFFFFF"/>
+        </w:rPr>
+        <w:t>The class is only accessible by classes in the same package. This is used when you don't specify a modifier.</w:t>
+      </w:r>
+    </w:p>
+    <w:p>
+      <w:pPr>
+        <w:spacing w:line="480" w:lineRule="auto"/>
+        <w:rPr>
+          <w:rFonts w:cstheme="minorHAnsi"/>
+          <w:color w:val="000000"/>
+          <w:sz w:val="32"/>
+          <w:szCs w:val="32"/>
+          <w:shd w:val="clear" w:color="auto" w:fill="FFFFFF"/>
+        </w:rPr>
+      </w:pPr>
+      <w:r>
+        <w:rPr>
+          <w:rFonts w:cstheme="minorHAnsi"/>
+          <w:b/>
+          <w:bCs/>
+          <w:color w:val="000000"/>
+          <w:sz w:val="32"/>
+          <w:szCs w:val="32"/>
+          <w:shd w:val="clear" w:color="auto" w:fill="FFFFFF"/>
+        </w:rPr>
+        <w:t>Protected</w:t>
+      </w:r>
+      <w:r>
+        <w:rPr>
+          <w:rFonts w:cstheme="minorHAnsi"/>
+          <w:color w:val="000000"/>
+          <w:sz w:val="32"/>
+          <w:szCs w:val="32"/>
+          <w:shd w:val="clear" w:color="auto" w:fill="FFFFFF"/>
+        </w:rPr>
+        <w:t>: The code is accessible in the same package and </w:t>
+      </w:r>
+      <w:r>
+        <w:rPr>
+          <w:rStyle w:val="Strong"/>
+          <w:rFonts w:cstheme="minorHAnsi"/>
+          <w:color w:val="000000"/>
+          <w:sz w:val="32"/>
+          <w:szCs w:val="32"/>
+          <w:shd w:val="clear" w:color="auto" w:fill="FFFFFF"/>
+        </w:rPr>
+        <w:t>subclasses</w:t>
+      </w:r>
+      <w:r>
+        <w:rPr>
+          <w:rFonts w:cstheme="minorHAnsi"/>
+          <w:color w:val="000000"/>
+          <w:sz w:val="32"/>
+          <w:szCs w:val="32"/>
+          <w:shd w:val="clear" w:color="auto" w:fill="FFFFFF"/>
+        </w:rPr>
+        <w:t>.</w:t>
+      </w:r>
+    </w:p>
+    <w:p>
+      <w:pPr>
+        <w:spacing w:line="480" w:lineRule="auto"/>
+        <w:rPr>
+          <w:rFonts w:cstheme="minorHAnsi"/>
+          <w:color w:val="000000"/>
+          <w:sz w:val="32"/>
+          <w:szCs w:val="32"/>
+          <w:shd w:val="clear" w:color="auto" w:fill="FFFFFF"/>
+        </w:rPr>
+      </w:pPr>
+      <w:r>
+        <w:rPr>
+          <w:rFonts w:cstheme="minorHAnsi"/>
+          <w:b/>
+          <w:bCs/>
+          <w:color w:val="000000"/>
+          <w:sz w:val="32"/>
+          <w:szCs w:val="32"/>
+          <w:shd w:val="clear" w:color="auto" w:fill="FFFFFF"/>
+        </w:rPr>
+        <w:t>Private</w:t>
+      </w:r>
+      <w:r>
+        <w:rPr>
+          <w:rFonts w:cstheme="minorHAnsi"/>
+          <w:color w:val="000000"/>
+          <w:sz w:val="32"/>
+          <w:szCs w:val="32"/>
+          <w:shd w:val="clear" w:color="auto" w:fill="FFFFFF"/>
+        </w:rPr>
+        <w:t>: The code is only accessible within the declared class</w:t>
       </w:r>
     </w:p>
     <w:p>
@@ -1328,16 +1483,15 @@
           <w:shd w:val="clear" w:color="auto" w:fill="FFFFFF"/>
         </w:rPr>
       </w:pPr>
-      <w:r>
-        <w:rPr>
-          <w:rFonts w:ascii="Verdana" w:hAnsi="Verdana"/>
-          <w:color w:val="000000"/>
-          <w:sz w:val="23"/>
-          <w:szCs w:val="23"/>
-          <w:shd w:val="clear" w:color="auto" w:fill="E7E9EB"/>
-        </w:rPr>
-        <w:t xml:space="preserve">Default: </w:t>
-      </w:r>
+    </w:p>
+    <w:p>
+      <w:pPr>
+        <w:spacing w:line="480" w:lineRule="auto"/>
+        <w:rPr>
+          <w:sz w:val="32"/>
+          <w:szCs w:val="32"/>
+        </w:rPr>
+      </w:pPr>
       <w:r>
         <w:rPr>
           <w:rFonts w:ascii="Verdana" w:hAnsi="Verdana"/>
@@ -1346,114 +1500,6 @@
           <w:szCs w:val="23"/>
           <w:shd w:val="clear" w:color="auto" w:fill="FFFFFF"/>
         </w:rPr>
-        <w:t>The class is only accessible by classes in the same package. This is used when you don't specify a modifier.</w:t>
-      </w:r>
-    </w:p>
-    <w:p>
-      <w:pPr>
-        <w:spacing w:line="480" w:lineRule="auto"/>
-        <w:rPr>
-          <w:rFonts w:ascii="Verdana" w:hAnsi="Verdana"/>
-          <w:color w:val="000000"/>
-          <w:sz w:val="23"/>
-          <w:szCs w:val="23"/>
-          <w:shd w:val="clear" w:color="auto" w:fill="FFFFFF"/>
-        </w:rPr>
-      </w:pPr>
-    </w:p>
-    <w:p>
-      <w:pPr>
-        <w:spacing w:line="480" w:lineRule="auto"/>
-        <w:rPr>
-          <w:rFonts w:ascii="Verdana" w:hAnsi="Verdana"/>
-          <w:color w:val="000000"/>
-          <w:sz w:val="23"/>
-          <w:szCs w:val="23"/>
-          <w:shd w:val="clear" w:color="auto" w:fill="FFFFFF"/>
-        </w:rPr>
-      </w:pPr>
-      <w:r>
-        <w:rPr>
-          <w:rFonts w:ascii="Verdana" w:hAnsi="Verdana"/>
-          <w:color w:val="000000"/>
-          <w:sz w:val="23"/>
-          <w:szCs w:val="23"/>
-          <w:shd w:val="clear" w:color="auto" w:fill="FFFFFF"/>
-        </w:rPr>
-        <w:t>Protected: The code is accessible in the same package and </w:t>
-      </w:r>
-      <w:r>
-        <w:rPr>
-          <w:rStyle w:val="Strong"/>
-          <w:rFonts w:ascii="Verdana" w:hAnsi="Verdana"/>
-          <w:color w:val="000000"/>
-          <w:sz w:val="23"/>
-          <w:szCs w:val="23"/>
-          <w:shd w:val="clear" w:color="auto" w:fill="FFFFFF"/>
-        </w:rPr>
-        <w:t>subclasses</w:t>
-      </w:r>
-      <w:r>
-        <w:rPr>
-          <w:rFonts w:ascii="Verdana" w:hAnsi="Verdana"/>
-          <w:color w:val="000000"/>
-          <w:sz w:val="23"/>
-          <w:szCs w:val="23"/>
-          <w:shd w:val="clear" w:color="auto" w:fill="FFFFFF"/>
-        </w:rPr>
-        <w:t>.</w:t>
-      </w:r>
-    </w:p>
-    <w:p>
-      <w:pPr>
-        <w:spacing w:line="480" w:lineRule="auto"/>
-        <w:rPr>
-          <w:rFonts w:ascii="Verdana" w:hAnsi="Verdana"/>
-          <w:color w:val="000000"/>
-          <w:sz w:val="23"/>
-          <w:szCs w:val="23"/>
-          <w:shd w:val="clear" w:color="auto" w:fill="FFFFFF"/>
-        </w:rPr>
-      </w:pPr>
-      <w:r>
-        <w:rPr>
-          <w:rFonts w:ascii="Verdana" w:hAnsi="Verdana"/>
-          <w:color w:val="000000"/>
-          <w:sz w:val="23"/>
-          <w:szCs w:val="23"/>
-          <w:shd w:val="clear" w:color="auto" w:fill="FFFFFF"/>
-        </w:rPr>
-        <w:t>Private: The code is only accessible within the declared class</w:t>
-      </w:r>
-    </w:p>
-    <w:p>
-      <w:pPr>
-        <w:spacing w:line="480" w:lineRule="auto"/>
-        <w:rPr>
-          <w:rFonts w:ascii="Verdana" w:hAnsi="Verdana"/>
-          <w:color w:val="000000"/>
-          <w:sz w:val="23"/>
-          <w:szCs w:val="23"/>
-          <w:shd w:val="clear" w:color="auto" w:fill="FFFFFF"/>
-        </w:rPr>
-      </w:pPr>
-    </w:p>
-    <w:p>
-      <w:pPr>
-        <w:spacing w:line="480" w:lineRule="auto"/>
-        <w:rPr>
-          <w:sz w:val="32"/>
-          <w:szCs w:val="32"/>
-        </w:rPr>
-      </w:pPr>
-      <w:r>
-        <w:rPr>
-          <w:rFonts w:ascii="Verdana" w:hAnsi="Verdana"/>
-          <w:color w:val="000000"/>
-          <w:sz w:val="23"/>
-          <w:szCs w:val="23"/>
-          <w:shd w:val="clear" w:color="auto" w:fill="FFFFFF"/>
-        </w:rPr>
         <w:t>Non- access modifiers</w:t>
       </w:r>
     </w:p>
@@ -1543,6 +1589,7 @@
           <w:sz w:val="32"/>
           <w:szCs w:val="32"/>
         </w:rPr>
+        <w:lastRenderedPageBreak/>
         <w:t>Native: implemented on platform dependent code.</w:t>
       </w:r>
     </w:p>
@@ -1582,68 +1629,1247 @@
       <w:pPr>
         <w:spacing w:line="480" w:lineRule="auto"/>
         <w:rPr>
+          <w:b/>
+          <w:bCs/>
           <w:sz w:val="52"/>
           <w:szCs w:val="52"/>
           <w:u w:val="single"/>
         </w:rPr>
       </w:pPr>
-    </w:p>
-    <w:p>
-      <w:pPr>
-        <w:spacing w:line="480" w:lineRule="auto"/>
-        <w:rPr>
-          <w:sz w:val="32"/>
-          <w:szCs w:val="32"/>
-        </w:rPr>
-      </w:pPr>
-    </w:p>
-    <w:p>
-      <w:pPr>
-        <w:spacing w:line="480" w:lineRule="auto"/>
-        <w:rPr>
-          <w:sz w:val="32"/>
-          <w:szCs w:val="32"/>
-        </w:rPr>
-      </w:pPr>
-    </w:p>
-    <w:p>
-      <w:pPr>
-        <w:spacing w:line="480" w:lineRule="auto"/>
-        <w:rPr>
-          <w:sz w:val="32"/>
-          <w:szCs w:val="32"/>
-        </w:rPr>
-      </w:pPr>
-    </w:p>
-    <w:p>
-      <w:pPr>
-        <w:spacing w:line="480" w:lineRule="auto"/>
-        <w:rPr>
-          <w:sz w:val="32"/>
-          <w:szCs w:val="32"/>
-        </w:rPr>
-      </w:pPr>
-    </w:p>
-    <w:p>
-      <w:pPr>
-        <w:spacing w:line="480" w:lineRule="auto"/>
-        <w:rPr>
-          <w:sz w:val="32"/>
-          <w:szCs w:val="32"/>
-        </w:rPr>
-      </w:pPr>
-    </w:p>
-    <w:p>
-      <w:pPr>
-        <w:rPr>
+      <w:r>
+        <w:rPr>
+          <w:b/>
+          <w:bCs/>
           <w:sz w:val="52"/>
           <w:szCs w:val="52"/>
           <w:u w:val="single"/>
         </w:rPr>
-      </w:pPr>
-    </w:p>
-    <w:p>
-      <w:pPr>
+        <w:t>Interface</w:t>
+      </w:r>
+    </w:p>
+    <w:p>
+      <w:pPr>
+        <w:spacing w:line="480" w:lineRule="auto"/>
+        <w:rPr>
+          <w:sz w:val="32"/>
+          <w:szCs w:val="32"/>
+        </w:rPr>
+      </w:pPr>
+      <w:r>
+        <w:rPr>
+          <w:sz w:val="32"/>
+          <w:szCs w:val="32"/>
+        </w:rPr>
+        <w:t>Abstract class required a sub class to implement its Abstract methods.</w:t>
+      </w:r>
+    </w:p>
+    <w:p>
+      <w:pPr>
+        <w:spacing w:line="480" w:lineRule="auto"/>
+        <w:rPr>
+          <w:sz w:val="32"/>
+          <w:szCs w:val="32"/>
+        </w:rPr>
+      </w:pPr>
+      <w:r>
+        <w:rPr>
+          <w:sz w:val="32"/>
+          <w:szCs w:val="32"/>
+        </w:rPr>
+        <w:t>An interface is similar to an Abstract class but not a class at all.</w:t>
+      </w:r>
+    </w:p>
+    <w:p>
+      <w:pPr>
+        <w:spacing w:line="480" w:lineRule="auto"/>
+        <w:rPr>
+          <w:sz w:val="32"/>
+          <w:szCs w:val="32"/>
+        </w:rPr>
+      </w:pPr>
+      <w:r>
+        <w:rPr>
+          <w:sz w:val="32"/>
+          <w:szCs w:val="32"/>
+        </w:rPr>
+        <w:t xml:space="preserve">It is a special type. More like a contract between the class and the client code. By declaring it using an interface, you must implement all the abstract methods, on the interface. A class agrees to this, because it wants to be known by that type, by outside world or the client code. An Interface lets classes that might have little less common, be organized as a special reference type. </w:t>
+      </w:r>
+    </w:p>
+    <w:p>
+      <w:pPr>
+        <w:spacing w:line="480" w:lineRule="auto"/>
+        <w:rPr>
+          <w:sz w:val="32"/>
+          <w:szCs w:val="32"/>
+        </w:rPr>
+      </w:pPr>
+    </w:p>
+    <w:p>
+      <w:pPr>
+        <w:spacing w:line="480" w:lineRule="auto"/>
+        <w:rPr>
+          <w:b/>
+          <w:bCs/>
+          <w:sz w:val="32"/>
+          <w:szCs w:val="32"/>
+        </w:rPr>
+      </w:pPr>
+      <w:r>
+        <w:rPr>
+          <w:b/>
+          <w:bCs/>
+          <w:sz w:val="32"/>
+          <w:szCs w:val="32"/>
+        </w:rPr>
+        <w:t xml:space="preserve">Declaration: public interface </w:t>
+      </w:r>
+      <w:proofErr w:type="spellStart"/>
+      <w:proofErr w:type="gramStart"/>
+      <w:r>
+        <w:rPr>
+          <w:b/>
+          <w:bCs/>
+          <w:sz w:val="32"/>
+          <w:szCs w:val="32"/>
+        </w:rPr>
+        <w:t>FlightEnabled</w:t>
+      </w:r>
+      <w:proofErr w:type="spellEnd"/>
+      <w:r>
+        <w:rPr>
+          <w:b/>
+          <w:bCs/>
+          <w:sz w:val="32"/>
+          <w:szCs w:val="32"/>
+        </w:rPr>
+        <w:t>{</w:t>
+      </w:r>
+      <w:proofErr w:type="gramEnd"/>
+      <w:r>
+        <w:rPr>
+          <w:b/>
+          <w:bCs/>
+          <w:sz w:val="32"/>
+          <w:szCs w:val="32"/>
+        </w:rPr>
+        <w:t>]</w:t>
+      </w:r>
+    </w:p>
+    <w:p>
+      <w:pPr>
+        <w:spacing w:line="480" w:lineRule="auto"/>
+        <w:rPr>
+          <w:b/>
+          <w:bCs/>
+          <w:sz w:val="32"/>
+          <w:szCs w:val="32"/>
+        </w:rPr>
+      </w:pPr>
+    </w:p>
+    <w:p>
+      <w:pPr>
+        <w:spacing w:line="480" w:lineRule="auto"/>
+        <w:rPr>
+          <w:sz w:val="32"/>
+          <w:szCs w:val="32"/>
+        </w:rPr>
+      </w:pPr>
+      <w:r>
+        <w:rPr>
+          <w:sz w:val="32"/>
+          <w:szCs w:val="32"/>
+        </w:rPr>
+        <w:lastRenderedPageBreak/>
+        <w:t xml:space="preserve">An interface is usually med, according to the set of behaviors it describes. </w:t>
+      </w:r>
+    </w:p>
+    <w:p>
+      <w:pPr>
+        <w:spacing w:line="480" w:lineRule="auto"/>
+        <w:rPr>
+          <w:sz w:val="32"/>
+          <w:szCs w:val="32"/>
+        </w:rPr>
+      </w:pPr>
+    </w:p>
+    <w:p>
+      <w:pPr>
+        <w:spacing w:line="480" w:lineRule="auto"/>
+        <w:rPr>
+          <w:b/>
+          <w:bCs/>
+          <w:sz w:val="52"/>
+          <w:szCs w:val="52"/>
+          <w:u w:val="single"/>
+        </w:rPr>
+      </w:pPr>
+      <w:r>
+        <w:rPr>
+          <w:b/>
+          <w:bCs/>
+          <w:sz w:val="52"/>
+          <w:szCs w:val="52"/>
+          <w:u w:val="single"/>
+        </w:rPr>
+        <w:t>Using an Interface</w:t>
+      </w:r>
+    </w:p>
+    <w:p>
+      <w:pPr>
+        <w:spacing w:line="480" w:lineRule="auto"/>
+        <w:rPr>
+          <w:b/>
+          <w:bCs/>
+          <w:sz w:val="52"/>
+          <w:szCs w:val="52"/>
+          <w:u w:val="single"/>
+        </w:rPr>
+      </w:pPr>
+    </w:p>
+    <w:p>
+      <w:pPr>
+        <w:spacing w:line="480" w:lineRule="auto"/>
+        <w:rPr>
+          <w:sz w:val="32"/>
+          <w:szCs w:val="32"/>
+        </w:rPr>
+      </w:pPr>
+      <w:r>
+        <w:rPr>
+          <w:sz w:val="32"/>
+          <w:szCs w:val="32"/>
+        </w:rPr>
+        <w:t>A class is associated to an Interface by using the implements clause in the declaration</w:t>
+      </w:r>
+    </w:p>
+    <w:p>
+      <w:pPr>
+        <w:spacing w:line="480" w:lineRule="auto"/>
+        <w:rPr>
+          <w:sz w:val="32"/>
+          <w:szCs w:val="32"/>
+        </w:rPr>
+      </w:pPr>
+      <w:r>
+        <w:rPr>
+          <w:sz w:val="32"/>
+          <w:szCs w:val="32"/>
+        </w:rPr>
+        <w:t xml:space="preserve">Public class Bird implements </w:t>
+      </w:r>
+      <w:proofErr w:type="spellStart"/>
+      <w:r>
+        <w:rPr>
+          <w:sz w:val="32"/>
+          <w:szCs w:val="32"/>
+        </w:rPr>
+        <w:t>FlightEnabled</w:t>
+      </w:r>
+      <w:proofErr w:type="spellEnd"/>
+      <w:r>
+        <w:rPr>
+          <w:sz w:val="32"/>
+          <w:szCs w:val="32"/>
+        </w:rPr>
+        <w:t xml:space="preserve"> {</w:t>
+      </w:r>
+    </w:p>
+    <w:p>
+      <w:pPr>
+        <w:spacing w:line="480" w:lineRule="auto"/>
+        <w:rPr>
+          <w:sz w:val="32"/>
+          <w:szCs w:val="32"/>
+        </w:rPr>
+      </w:pPr>
+      <w:r>
+        <w:rPr>
+          <w:sz w:val="32"/>
+          <w:szCs w:val="32"/>
+        </w:rPr>
+        <w:t>}</w:t>
+      </w:r>
+    </w:p>
+    <w:p>
+      <w:pPr>
+        <w:spacing w:line="480" w:lineRule="auto"/>
+        <w:rPr>
+          <w:sz w:val="32"/>
+          <w:szCs w:val="32"/>
+        </w:rPr>
+      </w:pPr>
+      <w:r>
+        <w:rPr>
+          <w:sz w:val="32"/>
+          <w:szCs w:val="32"/>
+        </w:rPr>
+        <w:t>In the above example the class bird implements the Flight bird interface</w:t>
+      </w:r>
+    </w:p>
+    <w:p>
+      <w:pPr>
+        <w:spacing w:line="480" w:lineRule="auto"/>
+        <w:rPr>
+          <w:sz w:val="32"/>
+          <w:szCs w:val="32"/>
+        </w:rPr>
+      </w:pPr>
+      <w:r>
+        <w:rPr>
+          <w:sz w:val="32"/>
+          <w:szCs w:val="32"/>
+        </w:rPr>
+        <w:t xml:space="preserve">Because of this declaration, we can use </w:t>
+      </w:r>
+      <w:proofErr w:type="spellStart"/>
+      <w:r>
+        <w:rPr>
+          <w:sz w:val="32"/>
+          <w:szCs w:val="32"/>
+        </w:rPr>
+        <w:t>FlightEnabled</w:t>
+      </w:r>
+      <w:proofErr w:type="spellEnd"/>
+      <w:r>
+        <w:rPr>
+          <w:sz w:val="32"/>
+          <w:szCs w:val="32"/>
+        </w:rPr>
+        <w:t xml:space="preserve"> as the reference type, and assign an instance of bird. </w:t>
+      </w:r>
+    </w:p>
+    <w:p>
+      <w:pPr>
+        <w:spacing w:line="480" w:lineRule="auto"/>
+        <w:rPr>
+          <w:sz w:val="32"/>
+          <w:szCs w:val="32"/>
+        </w:rPr>
+      </w:pPr>
+    </w:p>
+    <w:p>
+      <w:pPr>
+        <w:spacing w:line="480" w:lineRule="auto"/>
+        <w:rPr>
+          <w:sz w:val="32"/>
+          <w:szCs w:val="32"/>
+        </w:rPr>
+      </w:pPr>
+      <w:proofErr w:type="spellStart"/>
+      <w:r>
+        <w:rPr>
+          <w:sz w:val="32"/>
+          <w:szCs w:val="32"/>
+        </w:rPr>
+        <w:t>FlightEnabled</w:t>
+      </w:r>
+      <w:proofErr w:type="spellEnd"/>
+      <w:r>
+        <w:rPr>
+          <w:sz w:val="32"/>
+          <w:szCs w:val="32"/>
+        </w:rPr>
+        <w:t xml:space="preserve"> flier = new </w:t>
+      </w:r>
+      <w:proofErr w:type="gramStart"/>
+      <w:r>
+        <w:rPr>
+          <w:sz w:val="32"/>
+          <w:szCs w:val="32"/>
+        </w:rPr>
+        <w:t>Bird(</w:t>
+      </w:r>
+      <w:proofErr w:type="gramEnd"/>
+      <w:r>
+        <w:rPr>
+          <w:sz w:val="32"/>
+          <w:szCs w:val="32"/>
+        </w:rPr>
+        <w:t>);</w:t>
+      </w:r>
+    </w:p>
+    <w:p>
+      <w:pPr>
+        <w:spacing w:line="480" w:lineRule="auto"/>
+        <w:rPr>
+          <w:sz w:val="32"/>
+          <w:szCs w:val="32"/>
+        </w:rPr>
+      </w:pPr>
+      <w:r>
+        <w:rPr>
+          <w:sz w:val="32"/>
+          <w:szCs w:val="32"/>
+        </w:rPr>
+        <w:lastRenderedPageBreak/>
+        <w:t xml:space="preserve">In the above code sample, we </w:t>
+      </w:r>
+      <w:r>
+        <w:rPr>
+          <w:sz w:val="32"/>
+          <w:szCs w:val="32"/>
+        </w:rPr>
+        <w:t>create new</w:t>
+      </w:r>
+      <w:r>
+        <w:rPr>
+          <w:sz w:val="32"/>
+          <w:szCs w:val="32"/>
+        </w:rPr>
+        <w:t xml:space="preserve"> Bird object, but we assign it to the </w:t>
+      </w:r>
+      <w:proofErr w:type="spellStart"/>
+      <w:r>
+        <w:rPr>
+          <w:sz w:val="32"/>
+          <w:szCs w:val="32"/>
+        </w:rPr>
+        <w:t>FlightEnabled</w:t>
+      </w:r>
+      <w:proofErr w:type="spellEnd"/>
+      <w:r>
+        <w:rPr>
+          <w:sz w:val="32"/>
+          <w:szCs w:val="32"/>
+        </w:rPr>
+        <w:t xml:space="preserve"> </w:t>
+      </w:r>
+      <w:r>
+        <w:rPr>
+          <w:sz w:val="32"/>
+          <w:szCs w:val="32"/>
+        </w:rPr>
+        <w:t>variable named flier.</w:t>
+      </w:r>
+    </w:p>
+    <w:p>
+      <w:pPr>
+        <w:spacing w:line="480" w:lineRule="auto"/>
+        <w:rPr>
+          <w:sz w:val="32"/>
+          <w:szCs w:val="32"/>
+        </w:rPr>
+      </w:pPr>
+    </w:p>
+    <w:p>
+      <w:pPr>
+        <w:spacing w:line="480" w:lineRule="auto"/>
+        <w:rPr>
+          <w:sz w:val="32"/>
+          <w:szCs w:val="32"/>
+        </w:rPr>
+      </w:pPr>
+      <w:r>
+        <w:rPr>
+          <w:sz w:val="32"/>
+          <w:szCs w:val="32"/>
+        </w:rPr>
+        <w:t xml:space="preserve">We can use both </w:t>
+      </w:r>
+      <w:r>
+        <w:rPr>
+          <w:sz w:val="32"/>
+          <w:szCs w:val="32"/>
+        </w:rPr>
+        <w:t xml:space="preserve">extends and implements keywords in one class declaration. A class can extends only one class. That is why Java is called single inheritance. But a class can implements many interfaces. This gives the developer plug and play functionality. A class can both extends another class and implements one or more interfaces. </w:t>
+      </w:r>
+    </w:p>
+    <w:p>
+      <w:pPr>
+        <w:spacing w:line="480" w:lineRule="auto"/>
+        <w:rPr>
+          <w:sz w:val="32"/>
+          <w:szCs w:val="32"/>
+        </w:rPr>
+      </w:pPr>
+    </w:p>
+    <w:p>
+      <w:pPr>
+        <w:spacing w:line="480" w:lineRule="auto"/>
+        <w:rPr>
+          <w:sz w:val="32"/>
+          <w:szCs w:val="32"/>
+        </w:rPr>
+      </w:pPr>
+      <w:r>
+        <w:rPr>
+          <w:sz w:val="32"/>
+          <w:szCs w:val="32"/>
+        </w:rPr>
+        <w:t xml:space="preserve">We don’t have to manually declare methods as abstract in an interface. </w:t>
+      </w:r>
+      <w:r>
+        <w:rPr>
+          <w:sz w:val="32"/>
+          <w:szCs w:val="32"/>
+        </w:rPr>
+        <w:t xml:space="preserve">Any method in an interface is implicitly declared both public and abstract. </w:t>
+      </w:r>
+    </w:p>
+    <w:p>
+      <w:pPr>
+        <w:pStyle w:val="HTMLPreformatted"/>
+        <w:shd w:val="clear" w:color="auto" w:fill="FFFFFF"/>
+        <w:spacing w:line="480" w:lineRule="auto"/>
+        <w:rPr>
+          <w:rFonts w:asciiTheme="minorHAnsi" w:hAnsiTheme="minorHAnsi" w:cstheme="minorHAnsi"/>
+          <w:color w:val="000000"/>
+          <w:sz w:val="32"/>
+          <w:szCs w:val="32"/>
+        </w:rPr>
+      </w:pPr>
+      <w:r>
+        <w:rPr>
+          <w:rFonts w:asciiTheme="minorHAnsi" w:hAnsiTheme="minorHAnsi" w:cstheme="minorHAnsi"/>
+          <w:b/>
+          <w:bCs/>
+          <w:color w:val="000080"/>
+          <w:sz w:val="32"/>
+          <w:szCs w:val="32"/>
+        </w:rPr>
+        <w:t xml:space="preserve">interface </w:t>
+      </w:r>
+      <w:proofErr w:type="spellStart"/>
+      <w:proofErr w:type="gramStart"/>
+      <w:r>
+        <w:rPr>
+          <w:rFonts w:asciiTheme="minorHAnsi" w:hAnsiTheme="minorHAnsi" w:cstheme="minorHAnsi"/>
+          <w:color w:val="000000"/>
+          <w:sz w:val="32"/>
+          <w:szCs w:val="32"/>
+        </w:rPr>
+        <w:t>FlightEnabled</w:t>
+      </w:r>
+      <w:proofErr w:type="spellEnd"/>
+      <w:r>
+        <w:rPr>
+          <w:rFonts w:asciiTheme="minorHAnsi" w:hAnsiTheme="minorHAnsi" w:cstheme="minorHAnsi"/>
+          <w:color w:val="000000"/>
+          <w:sz w:val="32"/>
+          <w:szCs w:val="32"/>
+        </w:rPr>
+        <w:t>{</w:t>
+      </w:r>
+      <w:proofErr w:type="gramEnd"/>
+      <w:r>
+        <w:rPr>
+          <w:rFonts w:asciiTheme="minorHAnsi" w:hAnsiTheme="minorHAnsi" w:cstheme="minorHAnsi"/>
+          <w:color w:val="000000"/>
+          <w:sz w:val="32"/>
+          <w:szCs w:val="32"/>
+        </w:rPr>
+        <w:br/>
+      </w:r>
+      <w:r>
+        <w:rPr>
+          <w:rFonts w:asciiTheme="minorHAnsi" w:hAnsiTheme="minorHAnsi" w:cstheme="minorHAnsi"/>
+          <w:color w:val="000000"/>
+          <w:sz w:val="32"/>
+          <w:szCs w:val="32"/>
+        </w:rPr>
+        <w:br/>
+        <w:t xml:space="preserve">    </w:t>
+      </w:r>
+      <w:r>
+        <w:rPr>
+          <w:rFonts w:asciiTheme="minorHAnsi" w:hAnsiTheme="minorHAnsi" w:cstheme="minorHAnsi"/>
+          <w:b/>
+          <w:bCs/>
+          <w:color w:val="000080"/>
+          <w:sz w:val="32"/>
+          <w:szCs w:val="32"/>
+        </w:rPr>
+        <w:t xml:space="preserve">public abstract void </w:t>
+      </w:r>
+      <w:r>
+        <w:rPr>
+          <w:rFonts w:asciiTheme="minorHAnsi" w:hAnsiTheme="minorHAnsi" w:cstheme="minorHAnsi"/>
+          <w:color w:val="000000"/>
+          <w:sz w:val="32"/>
+          <w:szCs w:val="32"/>
+        </w:rPr>
+        <w:t>takeoff();</w:t>
+      </w:r>
+      <w:r>
+        <w:rPr>
+          <w:rFonts w:asciiTheme="minorHAnsi" w:hAnsiTheme="minorHAnsi" w:cstheme="minorHAnsi"/>
+          <w:color w:val="000000"/>
+          <w:sz w:val="32"/>
+          <w:szCs w:val="32"/>
+        </w:rPr>
+        <w:t xml:space="preserve"> public and abstract modifiers are redundant</w:t>
+      </w:r>
+      <w:r>
+        <w:rPr>
+          <w:rFonts w:asciiTheme="minorHAnsi" w:hAnsiTheme="minorHAnsi" w:cstheme="minorHAnsi"/>
+          <w:color w:val="000000"/>
+          <w:sz w:val="32"/>
+          <w:szCs w:val="32"/>
+        </w:rPr>
+        <w:br/>
+        <w:t xml:space="preserve">    </w:t>
+      </w:r>
+      <w:r>
+        <w:rPr>
+          <w:rFonts w:asciiTheme="minorHAnsi" w:hAnsiTheme="minorHAnsi" w:cstheme="minorHAnsi"/>
+          <w:b/>
+          <w:bCs/>
+          <w:color w:val="000080"/>
+          <w:sz w:val="32"/>
+          <w:szCs w:val="32"/>
+        </w:rPr>
+        <w:t xml:space="preserve">abstract void </w:t>
+      </w:r>
+      <w:r>
+        <w:rPr>
+          <w:rFonts w:asciiTheme="minorHAnsi" w:hAnsiTheme="minorHAnsi" w:cstheme="minorHAnsi"/>
+          <w:color w:val="000000"/>
+          <w:sz w:val="32"/>
+          <w:szCs w:val="32"/>
+        </w:rPr>
+        <w:t>land();</w:t>
+      </w:r>
+      <w:r>
+        <w:rPr>
+          <w:rFonts w:asciiTheme="minorHAnsi" w:hAnsiTheme="minorHAnsi" w:cstheme="minorHAnsi"/>
+          <w:color w:val="000000"/>
+          <w:sz w:val="32"/>
+          <w:szCs w:val="32"/>
+        </w:rPr>
+        <w:t xml:space="preserve"> abstract modifier is redundant</w:t>
+      </w:r>
+      <w:r>
+        <w:rPr>
+          <w:rFonts w:asciiTheme="minorHAnsi" w:hAnsiTheme="minorHAnsi" w:cstheme="minorHAnsi"/>
+          <w:color w:val="000000"/>
+          <w:sz w:val="32"/>
+          <w:szCs w:val="32"/>
+        </w:rPr>
+        <w:br/>
+      </w:r>
+      <w:r>
+        <w:rPr>
+          <w:rFonts w:asciiTheme="minorHAnsi" w:hAnsiTheme="minorHAnsi" w:cstheme="minorHAnsi"/>
+          <w:color w:val="000000"/>
+          <w:sz w:val="32"/>
+          <w:szCs w:val="32"/>
+        </w:rPr>
+        <w:lastRenderedPageBreak/>
+        <w:t xml:space="preserve">    </w:t>
+      </w:r>
+      <w:r>
+        <w:rPr>
+          <w:rFonts w:asciiTheme="minorHAnsi" w:hAnsiTheme="minorHAnsi" w:cstheme="minorHAnsi"/>
+          <w:b/>
+          <w:bCs/>
+          <w:color w:val="000080"/>
+          <w:sz w:val="32"/>
+          <w:szCs w:val="32"/>
+        </w:rPr>
+        <w:t xml:space="preserve">void </w:t>
+      </w:r>
+      <w:r>
+        <w:rPr>
+          <w:rFonts w:asciiTheme="minorHAnsi" w:hAnsiTheme="minorHAnsi" w:cstheme="minorHAnsi"/>
+          <w:color w:val="000000"/>
+          <w:sz w:val="32"/>
+          <w:szCs w:val="32"/>
+        </w:rPr>
+        <w:t>fly();</w:t>
+      </w:r>
+      <w:r>
+        <w:rPr>
+          <w:rFonts w:asciiTheme="minorHAnsi" w:hAnsiTheme="minorHAnsi" w:cstheme="minorHAnsi"/>
+          <w:color w:val="000000"/>
+          <w:sz w:val="32"/>
+          <w:szCs w:val="32"/>
+        </w:rPr>
+        <w:t xml:space="preserve"> preferred declaration public and abstract are implied</w:t>
+      </w:r>
+      <w:r>
+        <w:rPr>
+          <w:rFonts w:asciiTheme="minorHAnsi" w:hAnsiTheme="minorHAnsi" w:cstheme="minorHAnsi"/>
+          <w:color w:val="000000"/>
+          <w:sz w:val="32"/>
+          <w:szCs w:val="32"/>
+        </w:rPr>
+        <w:br/>
+        <w:t>}</w:t>
+      </w:r>
+    </w:p>
+    <w:p>
+      <w:pPr>
+        <w:pStyle w:val="HTMLPreformatted"/>
+        <w:shd w:val="clear" w:color="auto" w:fill="FFFFFF"/>
+        <w:spacing w:line="480" w:lineRule="auto"/>
+        <w:rPr>
+          <w:rFonts w:asciiTheme="minorHAnsi" w:hAnsiTheme="minorHAnsi" w:cstheme="minorHAnsi"/>
+          <w:color w:val="000000"/>
+          <w:sz w:val="32"/>
+          <w:szCs w:val="32"/>
+        </w:rPr>
+      </w:pPr>
+    </w:p>
+    <w:p>
+      <w:pPr>
+        <w:pStyle w:val="HTMLPreformatted"/>
+        <w:shd w:val="clear" w:color="auto" w:fill="FFFFFF"/>
+        <w:spacing w:line="480" w:lineRule="auto"/>
+        <w:rPr>
+          <w:rFonts w:asciiTheme="minorHAnsi" w:hAnsiTheme="minorHAnsi" w:cstheme="minorHAnsi"/>
+          <w:color w:val="000000"/>
+          <w:sz w:val="32"/>
+          <w:szCs w:val="32"/>
+        </w:rPr>
+      </w:pPr>
+      <w:r>
+        <w:rPr>
+          <w:rFonts w:asciiTheme="minorHAnsi" w:hAnsiTheme="minorHAnsi" w:cstheme="minorHAnsi"/>
+          <w:color w:val="000000"/>
+          <w:sz w:val="32"/>
+          <w:szCs w:val="32"/>
+        </w:rPr>
+        <w:t>if we omit an access modifier on a class member, its implicitly package private.</w:t>
+      </w:r>
+    </w:p>
+    <w:p>
+      <w:pPr>
+        <w:pStyle w:val="HTMLPreformatted"/>
+        <w:shd w:val="clear" w:color="auto" w:fill="FFFFFF"/>
+        <w:spacing w:line="480" w:lineRule="auto"/>
+        <w:rPr>
+          <w:rFonts w:asciiTheme="minorHAnsi" w:hAnsiTheme="minorHAnsi" w:cstheme="minorHAnsi"/>
+          <w:color w:val="000000"/>
+          <w:sz w:val="32"/>
+          <w:szCs w:val="32"/>
+        </w:rPr>
+      </w:pPr>
+      <w:r>
+        <w:rPr>
+          <w:rFonts w:asciiTheme="minorHAnsi" w:hAnsiTheme="minorHAnsi" w:cstheme="minorHAnsi"/>
+          <w:color w:val="000000"/>
+          <w:sz w:val="32"/>
+          <w:szCs w:val="32"/>
+        </w:rPr>
+        <w:t xml:space="preserve">If we omit an access modifier on an interface member, its implicitly public. Changing an access modifier to protected, on an interface, is a complier error, whether the method is abstract or concrete. </w:t>
+      </w:r>
+    </w:p>
+    <w:p>
+      <w:pPr>
+        <w:pStyle w:val="HTMLPreformatted"/>
+        <w:shd w:val="clear" w:color="auto" w:fill="FFFFFF"/>
+        <w:spacing w:line="480" w:lineRule="auto"/>
+        <w:rPr>
+          <w:rFonts w:asciiTheme="minorHAnsi" w:hAnsiTheme="minorHAnsi" w:cstheme="minorHAnsi"/>
+          <w:b/>
+          <w:bCs/>
+          <w:color w:val="000000"/>
+          <w:sz w:val="32"/>
+          <w:szCs w:val="32"/>
+        </w:rPr>
+      </w:pPr>
+      <w:r>
+        <w:rPr>
+          <w:rFonts w:asciiTheme="minorHAnsi" w:hAnsiTheme="minorHAnsi" w:cstheme="minorHAnsi"/>
+          <w:b/>
+          <w:bCs/>
+          <w:color w:val="000000"/>
+          <w:sz w:val="32"/>
+          <w:szCs w:val="32"/>
+        </w:rPr>
+        <w:t xml:space="preserve">Any fields declared in an Instance are </w:t>
+      </w:r>
+      <w:r>
+        <w:rPr>
+          <w:rFonts w:asciiTheme="minorHAnsi" w:hAnsiTheme="minorHAnsi" w:cstheme="minorHAnsi"/>
+          <w:b/>
+          <w:bCs/>
+          <w:color w:val="000000"/>
+          <w:sz w:val="32"/>
+          <w:szCs w:val="32"/>
+        </w:rPr>
+        <w:t>implicitly public static and final which means they are really constants.</w:t>
+      </w:r>
+      <w:r>
+        <w:rPr>
+          <w:rFonts w:asciiTheme="minorHAnsi" w:hAnsiTheme="minorHAnsi" w:cstheme="minorHAnsi"/>
+          <w:b/>
+          <w:bCs/>
+          <w:color w:val="000000"/>
+          <w:sz w:val="32"/>
+          <w:szCs w:val="32"/>
+        </w:rPr>
+        <w:t xml:space="preserve"> Constants in JAVA are all uppercase letters with underscores between them for example MILES_TO_KM</w:t>
+      </w:r>
+    </w:p>
+    <w:p>
+      <w:pPr>
+        <w:pStyle w:val="HTMLPreformatted"/>
+        <w:shd w:val="clear" w:color="auto" w:fill="FFFFFF"/>
+        <w:spacing w:line="480" w:lineRule="auto"/>
+        <w:rPr>
+          <w:rFonts w:asciiTheme="minorHAnsi" w:hAnsiTheme="minorHAnsi" w:cstheme="minorHAnsi"/>
+          <w:b/>
+          <w:bCs/>
+          <w:color w:val="000000"/>
+          <w:sz w:val="32"/>
+          <w:szCs w:val="32"/>
+        </w:rPr>
+      </w:pPr>
+    </w:p>
+    <w:p>
+      <w:pPr>
+        <w:pStyle w:val="HTMLPreformatted"/>
+        <w:shd w:val="clear" w:color="auto" w:fill="FFFFFF"/>
+        <w:spacing w:line="480" w:lineRule="auto"/>
+        <w:rPr>
+          <w:rFonts w:asciiTheme="minorHAnsi" w:hAnsiTheme="minorHAnsi" w:cstheme="minorHAnsi"/>
+          <w:color w:val="000000"/>
+          <w:sz w:val="32"/>
+          <w:szCs w:val="32"/>
+        </w:rPr>
+      </w:pPr>
+      <w:r>
+        <w:rPr>
+          <w:rFonts w:asciiTheme="minorHAnsi" w:hAnsiTheme="minorHAnsi" w:cstheme="minorHAnsi"/>
+          <w:b/>
+          <w:bCs/>
+          <w:color w:val="000000"/>
+          <w:sz w:val="32"/>
+          <w:szCs w:val="32"/>
+        </w:rPr>
+        <w:t xml:space="preserve">Interfaces </w:t>
+      </w:r>
+      <w:r>
+        <w:rPr>
+          <w:rFonts w:asciiTheme="minorHAnsi" w:hAnsiTheme="minorHAnsi" w:cstheme="minorHAnsi"/>
+          <w:color w:val="000000"/>
+          <w:sz w:val="32"/>
+          <w:szCs w:val="32"/>
+        </w:rPr>
+        <w:t>can be extended like classes using the extends keyword</w:t>
+      </w:r>
+    </w:p>
+    <w:p>
+      <w:pPr>
+        <w:pStyle w:val="HTMLPreformatted"/>
+        <w:shd w:val="clear" w:color="auto" w:fill="FFFFFF"/>
+        <w:spacing w:line="480" w:lineRule="auto"/>
+        <w:rPr>
+          <w:rFonts w:asciiTheme="minorHAnsi" w:hAnsiTheme="minorHAnsi" w:cstheme="minorHAnsi"/>
+          <w:color w:val="000000"/>
+          <w:sz w:val="32"/>
+          <w:szCs w:val="32"/>
+        </w:rPr>
+      </w:pPr>
+      <w:r>
+        <w:rPr>
+          <w:rFonts w:asciiTheme="minorHAnsi" w:hAnsiTheme="minorHAnsi" w:cstheme="minorHAnsi"/>
+          <w:b/>
+          <w:bCs/>
+          <w:color w:val="000000"/>
+          <w:sz w:val="32"/>
+          <w:szCs w:val="32"/>
+        </w:rPr>
+        <w:t xml:space="preserve">interface </w:t>
+      </w:r>
+      <w:proofErr w:type="spellStart"/>
+      <w:r>
+        <w:rPr>
+          <w:rFonts w:asciiTheme="minorHAnsi" w:hAnsiTheme="minorHAnsi" w:cstheme="minorHAnsi"/>
+          <w:b/>
+          <w:bCs/>
+          <w:color w:val="000000"/>
+          <w:sz w:val="32"/>
+          <w:szCs w:val="32"/>
+        </w:rPr>
+        <w:t>OrbitEarth</w:t>
+      </w:r>
+      <w:proofErr w:type="spellEnd"/>
+      <w:r>
+        <w:rPr>
+          <w:rFonts w:asciiTheme="minorHAnsi" w:hAnsiTheme="minorHAnsi" w:cstheme="minorHAnsi"/>
+          <w:b/>
+          <w:bCs/>
+          <w:color w:val="000000"/>
+          <w:sz w:val="32"/>
+          <w:szCs w:val="32"/>
+        </w:rPr>
+        <w:t xml:space="preserve"> extends </w:t>
+      </w:r>
+      <w:proofErr w:type="spellStart"/>
+      <w:r>
+        <w:rPr>
+          <w:rFonts w:asciiTheme="minorHAnsi" w:hAnsiTheme="minorHAnsi" w:cstheme="minorHAnsi"/>
+          <w:b/>
+          <w:bCs/>
+          <w:color w:val="000000"/>
+          <w:sz w:val="32"/>
+          <w:szCs w:val="32"/>
+        </w:rPr>
+        <w:t>FlightEnabled</w:t>
+      </w:r>
+      <w:proofErr w:type="spellEnd"/>
+      <w:r>
+        <w:rPr>
+          <w:rFonts w:asciiTheme="minorHAnsi" w:hAnsiTheme="minorHAnsi" w:cstheme="minorHAnsi"/>
+          <w:b/>
+          <w:bCs/>
+          <w:color w:val="000000"/>
+          <w:sz w:val="32"/>
+          <w:szCs w:val="32"/>
+        </w:rPr>
+        <w:t xml:space="preserve"> {}</w:t>
+      </w:r>
+      <w:r>
+        <w:rPr>
+          <w:rFonts w:asciiTheme="minorHAnsi" w:hAnsiTheme="minorHAnsi" w:cstheme="minorHAnsi"/>
+          <w:b/>
+          <w:bCs/>
+          <w:color w:val="000000"/>
+          <w:sz w:val="32"/>
+          <w:szCs w:val="32"/>
+        </w:rPr>
+        <w:t xml:space="preserve"> </w:t>
+      </w:r>
+    </w:p>
+    <w:p>
+      <w:pPr>
+        <w:pStyle w:val="HTMLPreformatted"/>
+        <w:shd w:val="clear" w:color="auto" w:fill="FFFFFF"/>
+        <w:spacing w:line="480" w:lineRule="auto"/>
+        <w:rPr>
+          <w:rFonts w:asciiTheme="minorHAnsi" w:hAnsiTheme="minorHAnsi" w:cstheme="minorHAnsi"/>
+          <w:color w:val="000000"/>
+          <w:sz w:val="32"/>
+          <w:szCs w:val="32"/>
+        </w:rPr>
+      </w:pPr>
+      <w:proofErr w:type="spellStart"/>
+      <w:r>
+        <w:rPr>
+          <w:rFonts w:asciiTheme="minorHAnsi" w:hAnsiTheme="minorHAnsi" w:cstheme="minorHAnsi"/>
+          <w:color w:val="000000"/>
+          <w:sz w:val="32"/>
+          <w:szCs w:val="32"/>
+        </w:rPr>
+        <w:t>OrbitEarth</w:t>
+      </w:r>
+      <w:proofErr w:type="spellEnd"/>
+      <w:r>
+        <w:rPr>
+          <w:rFonts w:asciiTheme="minorHAnsi" w:hAnsiTheme="minorHAnsi" w:cstheme="minorHAnsi"/>
+          <w:color w:val="000000"/>
+          <w:sz w:val="32"/>
+          <w:szCs w:val="32"/>
+        </w:rPr>
+        <w:t xml:space="preserve"> have abstract methods from both </w:t>
+      </w:r>
+      <w:proofErr w:type="spellStart"/>
+      <w:r>
+        <w:rPr>
+          <w:rFonts w:asciiTheme="minorHAnsi" w:hAnsiTheme="minorHAnsi" w:cstheme="minorHAnsi"/>
+          <w:color w:val="000000"/>
+          <w:sz w:val="32"/>
+          <w:szCs w:val="32"/>
+        </w:rPr>
+        <w:t>OrbitEart</w:t>
+      </w:r>
+      <w:proofErr w:type="spellEnd"/>
+      <w:r>
+        <w:rPr>
+          <w:rFonts w:asciiTheme="minorHAnsi" w:hAnsiTheme="minorHAnsi" w:cstheme="minorHAnsi"/>
+          <w:color w:val="000000"/>
+          <w:sz w:val="32"/>
+          <w:szCs w:val="32"/>
+        </w:rPr>
+        <w:t xml:space="preserve"> and </w:t>
+      </w:r>
+      <w:proofErr w:type="spellStart"/>
+      <w:r>
+        <w:rPr>
+          <w:rFonts w:asciiTheme="minorHAnsi" w:hAnsiTheme="minorHAnsi" w:cstheme="minorHAnsi"/>
+          <w:color w:val="000000"/>
+          <w:sz w:val="32"/>
+          <w:szCs w:val="32"/>
+        </w:rPr>
+        <w:t>FlightEnabled</w:t>
+      </w:r>
+      <w:proofErr w:type="spellEnd"/>
+    </w:p>
+    <w:p>
+      <w:pPr>
+        <w:pStyle w:val="HTMLPreformatted"/>
+        <w:shd w:val="clear" w:color="auto" w:fill="FFFFFF"/>
+        <w:spacing w:line="480" w:lineRule="auto"/>
+        <w:rPr>
+          <w:rFonts w:asciiTheme="minorHAnsi" w:hAnsiTheme="minorHAnsi" w:cstheme="minorHAnsi"/>
+          <w:b/>
+          <w:bCs/>
+          <w:color w:val="000000"/>
+          <w:sz w:val="32"/>
+          <w:szCs w:val="32"/>
+        </w:rPr>
+      </w:pPr>
+    </w:p>
+    <w:p>
+      <w:pPr>
+        <w:pStyle w:val="HTMLPreformatted"/>
+        <w:shd w:val="clear" w:color="auto" w:fill="FFFFFF"/>
+        <w:spacing w:line="480" w:lineRule="auto"/>
+        <w:rPr>
+          <w:rFonts w:asciiTheme="minorHAnsi" w:hAnsiTheme="minorHAnsi" w:cstheme="minorHAnsi"/>
+          <w:color w:val="000000"/>
+          <w:sz w:val="32"/>
+          <w:szCs w:val="32"/>
+        </w:rPr>
+      </w:pPr>
+      <w:r>
+        <w:rPr>
+          <w:rFonts w:asciiTheme="minorHAnsi" w:hAnsiTheme="minorHAnsi" w:cstheme="minorHAnsi"/>
+          <w:color w:val="000000"/>
+          <w:sz w:val="32"/>
+          <w:szCs w:val="32"/>
+        </w:rPr>
+        <w:t>Unlike class an interface can extends multiple interfaces</w:t>
+      </w:r>
+    </w:p>
+    <w:p>
+      <w:pPr>
+        <w:pStyle w:val="HTMLPreformatted"/>
+        <w:shd w:val="clear" w:color="auto" w:fill="FFFFFF"/>
+        <w:spacing w:line="480" w:lineRule="auto"/>
+        <w:rPr>
+          <w:rFonts w:asciiTheme="minorHAnsi" w:hAnsiTheme="minorHAnsi" w:cstheme="minorHAnsi"/>
+          <w:color w:val="000000"/>
+          <w:sz w:val="32"/>
+          <w:szCs w:val="32"/>
+        </w:rPr>
+      </w:pPr>
+      <w:r>
+        <w:rPr>
+          <w:rFonts w:asciiTheme="minorHAnsi" w:hAnsiTheme="minorHAnsi" w:cstheme="minorHAnsi"/>
+          <w:color w:val="000000"/>
+          <w:sz w:val="32"/>
+          <w:szCs w:val="32"/>
+        </w:rPr>
+        <w:t xml:space="preserve">Interfaces does not </w:t>
+      </w:r>
+      <w:proofErr w:type="gramStart"/>
+      <w:r>
+        <w:rPr>
+          <w:rFonts w:asciiTheme="minorHAnsi" w:hAnsiTheme="minorHAnsi" w:cstheme="minorHAnsi"/>
+          <w:color w:val="000000"/>
+          <w:sz w:val="32"/>
+          <w:szCs w:val="32"/>
+        </w:rPr>
+        <w:t>implements</w:t>
+      </w:r>
+      <w:proofErr w:type="gramEnd"/>
+      <w:r>
+        <w:rPr>
+          <w:rFonts w:asciiTheme="minorHAnsi" w:hAnsiTheme="minorHAnsi" w:cstheme="minorHAnsi"/>
+          <w:color w:val="000000"/>
+          <w:sz w:val="32"/>
+          <w:szCs w:val="32"/>
+        </w:rPr>
+        <w:t xml:space="preserve"> other interfaces unlike classes.</w:t>
+      </w:r>
+    </w:p>
+    <w:p>
+      <w:pPr>
+        <w:pStyle w:val="HTMLPreformatted"/>
+        <w:shd w:val="clear" w:color="auto" w:fill="FFFFFF"/>
+        <w:spacing w:line="480" w:lineRule="auto"/>
+        <w:rPr>
+          <w:rFonts w:asciiTheme="minorHAnsi" w:hAnsiTheme="minorHAnsi" w:cstheme="minorHAnsi"/>
+          <w:color w:val="000000"/>
+          <w:sz w:val="32"/>
+          <w:szCs w:val="32"/>
+        </w:rPr>
+      </w:pPr>
+      <w:r>
+        <w:rPr>
+          <w:rFonts w:asciiTheme="minorHAnsi" w:hAnsiTheme="minorHAnsi" w:cstheme="minorHAnsi"/>
+          <w:color w:val="000000"/>
+          <w:sz w:val="32"/>
+          <w:szCs w:val="32"/>
+        </w:rPr>
+        <w:t xml:space="preserve">Both </w:t>
+      </w:r>
+      <w:proofErr w:type="spellStart"/>
+      <w:r>
+        <w:rPr>
+          <w:rFonts w:asciiTheme="minorHAnsi" w:hAnsiTheme="minorHAnsi" w:cstheme="minorHAnsi"/>
+          <w:color w:val="000000"/>
+          <w:sz w:val="32"/>
+          <w:szCs w:val="32"/>
+        </w:rPr>
+        <w:t>enum</w:t>
+      </w:r>
+      <w:proofErr w:type="spellEnd"/>
+      <w:r>
+        <w:rPr>
+          <w:rFonts w:asciiTheme="minorHAnsi" w:hAnsiTheme="minorHAnsi" w:cstheme="minorHAnsi"/>
+          <w:color w:val="000000"/>
+          <w:sz w:val="32"/>
+          <w:szCs w:val="32"/>
+        </w:rPr>
+        <w:t xml:space="preserve"> and record can implement interfaces but they </w:t>
+      </w:r>
+      <w:proofErr w:type="spellStart"/>
+      <w:r>
+        <w:rPr>
+          <w:rFonts w:asciiTheme="minorHAnsi" w:hAnsiTheme="minorHAnsi" w:cstheme="minorHAnsi"/>
+          <w:color w:val="000000"/>
+          <w:sz w:val="32"/>
+          <w:szCs w:val="32"/>
+        </w:rPr>
+        <w:t>cant</w:t>
+      </w:r>
+      <w:proofErr w:type="spellEnd"/>
+      <w:r>
+        <w:rPr>
+          <w:rFonts w:asciiTheme="minorHAnsi" w:hAnsiTheme="minorHAnsi" w:cstheme="minorHAnsi"/>
+          <w:color w:val="000000"/>
+          <w:sz w:val="32"/>
+          <w:szCs w:val="32"/>
+        </w:rPr>
+        <w:t xml:space="preserve"> extend classes, abstract or not</w:t>
+      </w:r>
+    </w:p>
+    <w:p>
+      <w:pPr>
+        <w:pStyle w:val="HTMLPreformatted"/>
+        <w:shd w:val="clear" w:color="auto" w:fill="FFFFFF"/>
+        <w:spacing w:line="480" w:lineRule="auto"/>
+        <w:rPr>
+          <w:rFonts w:asciiTheme="minorHAnsi" w:hAnsiTheme="minorHAnsi" w:cstheme="minorHAnsi"/>
+          <w:color w:val="000000"/>
+          <w:sz w:val="32"/>
+          <w:szCs w:val="32"/>
+        </w:rPr>
+      </w:pPr>
+    </w:p>
+    <w:p>
+      <w:pPr>
+        <w:spacing w:line="480" w:lineRule="auto"/>
+        <w:rPr>
+          <w:sz w:val="32"/>
+          <w:szCs w:val="32"/>
+        </w:rPr>
+      </w:pPr>
+    </w:p>
+    <w:p>
+      <w:pPr>
+        <w:spacing w:line="480" w:lineRule="auto"/>
+        <w:rPr>
+          <w:sz w:val="32"/>
+          <w:szCs w:val="32"/>
+        </w:rPr>
+      </w:pPr>
+    </w:p>
+    <w:p>
+      <w:pPr>
+        <w:spacing w:line="480" w:lineRule="auto"/>
+        <w:rPr>
+          <w:b/>
+          <w:bCs/>
+          <w:sz w:val="52"/>
+          <w:szCs w:val="52"/>
+          <w:u w:val="single"/>
+        </w:rPr>
+      </w:pPr>
+    </w:p>
+    <w:p>
+      <w:pPr>
+        <w:spacing w:line="480" w:lineRule="auto"/>
+        <w:rPr>
+          <w:b/>
+          <w:bCs/>
+          <w:sz w:val="52"/>
+          <w:szCs w:val="52"/>
+          <w:u w:val="single"/>
+        </w:rPr>
+      </w:pPr>
+    </w:p>
+    <w:p>
+      <w:pPr>
+        <w:spacing w:line="480" w:lineRule="auto"/>
+        <w:rPr>
+          <w:sz w:val="32"/>
+          <w:szCs w:val="32"/>
+        </w:rPr>
+      </w:pPr>
+    </w:p>
+    <w:p>
+      <w:pPr>
+        <w:spacing w:line="480" w:lineRule="auto"/>
+        <w:rPr>
+          <w:sz w:val="52"/>
+          <w:szCs w:val="52"/>
+          <w:u w:val="single"/>
+        </w:rPr>
+      </w:pPr>
+    </w:p>
+    <w:p>
+      <w:pPr>
+        <w:spacing w:line="480" w:lineRule="auto"/>
+        <w:rPr>
+          <w:sz w:val="32"/>
+          <w:szCs w:val="32"/>
+        </w:rPr>
+      </w:pPr>
+    </w:p>
+    <w:p>
+      <w:pPr>
+        <w:spacing w:line="480" w:lineRule="auto"/>
+        <w:rPr>
+          <w:sz w:val="32"/>
+          <w:szCs w:val="32"/>
+        </w:rPr>
+      </w:pPr>
+    </w:p>
+    <w:p>
+      <w:pPr>
+        <w:spacing w:line="480" w:lineRule="auto"/>
+        <w:rPr>
+          <w:sz w:val="32"/>
+          <w:szCs w:val="32"/>
+        </w:rPr>
+      </w:pPr>
+    </w:p>
+    <w:p>
+      <w:pPr>
+        <w:spacing w:line="480" w:lineRule="auto"/>
+        <w:rPr>
+          <w:sz w:val="32"/>
+          <w:szCs w:val="32"/>
+        </w:rPr>
+      </w:pPr>
+    </w:p>
+    <w:p>
+      <w:pPr>
+        <w:spacing w:line="480" w:lineRule="auto"/>
+        <w:rPr>
+          <w:sz w:val="32"/>
+          <w:szCs w:val="32"/>
+        </w:rPr>
+      </w:pPr>
+    </w:p>
+    <w:p>
+      <w:pPr>
+        <w:spacing w:line="480" w:lineRule="auto"/>
+        <w:rPr>
+          <w:sz w:val="52"/>
+          <w:szCs w:val="52"/>
+          <w:u w:val="single"/>
+        </w:rPr>
+      </w:pPr>
+    </w:p>
+    <w:p>
+      <w:pPr>
+        <w:spacing w:line="480" w:lineRule="auto"/>
         <w:rPr>
           <w:u w:val="single"/>
         </w:rPr>
@@ -2458,6 +3684,57 @@
       <w:bCs/>
     </w:rPr>
   </w:style>
+  <w:style w:type="paragraph" w:styleId="HTMLPreformatted">
+    <w:name w:val="HTML Preformatted"/>
+    <w:basedOn w:val="Normal"/>
+    <w:link w:val="HTMLPreformattedChar"/>
+    <w:uiPriority w:val="99"/>
+    <w:semiHidden/>
+    <w:unhideWhenUsed/>
+    <w:rsid w:val="00B05AC0"/>
+    <w:pPr>
+      <w:tabs>
+        <w:tab w:val="left" w:pos="916"/>
+        <w:tab w:val="left" w:pos="1832"/>
+        <w:tab w:val="left" w:pos="2748"/>
+        <w:tab w:val="left" w:pos="3664"/>
+        <w:tab w:val="left" w:pos="4580"/>
+        <w:tab w:val="left" w:pos="5496"/>
+        <w:tab w:val="left" w:pos="6412"/>
+        <w:tab w:val="left" w:pos="7328"/>
+        <w:tab w:val="left" w:pos="8244"/>
+        <w:tab w:val="left" w:pos="9160"/>
+        <w:tab w:val="left" w:pos="10076"/>
+        <w:tab w:val="left" w:pos="10992"/>
+        <w:tab w:val="left" w:pos="11908"/>
+        <w:tab w:val="left" w:pos="12824"/>
+        <w:tab w:val="left" w:pos="13740"/>
+        <w:tab w:val="left" w:pos="14656"/>
+      </w:tabs>
+    </w:pPr>
+    <w:rPr>
+      <w:rFonts w:ascii="Courier New" w:eastAsia="Times New Roman" w:hAnsi="Courier New" w:cs="Courier New"/>
+      <w:kern w:val="0"/>
+      <w:sz w:val="20"/>
+      <w:szCs w:val="20"/>
+      <w14:ligatures w14:val="none"/>
+    </w:rPr>
+  </w:style>
+  <w:style w:type="character" w:customStyle="1" w:styleId="HTMLPreformattedChar">
+    <w:name w:val="HTML Preformatted Char"/>
+    <w:basedOn w:val="DefaultParagraphFont"/>
+    <w:link w:val="HTMLPreformatted"/>
+    <w:uiPriority w:val="99"/>
+    <w:semiHidden/>
+    <w:rsid w:val="00B05AC0"/>
+    <w:rPr>
+      <w:rFonts w:ascii="Courier New" w:eastAsia="Times New Roman" w:hAnsi="Courier New" w:cs="Courier New"/>
+      <w:kern w:val="0"/>
+      <w:sz w:val="20"/>
+      <w:szCs w:val="20"/>
+      <w14:ligatures w14:val="none"/>
+    </w:rPr>
+  </w:style>
 </w:styles>
 </file>
 

</xml_diff>